<commit_message>
deleted one file and made certain changes
</commit_message>
<xml_diff>
--- a/aws.docx
+++ b/aws.docx
@@ -43,15 +43,6 @@
           </wp:inline>
         </w:drawing>
       </w:r>
-    </w:p>
-    <w:p/>
-    <w:p/>
-    <w:p>
-      <w:proofErr w:type="spellStart"/>
-      <w:r>
-        <w:t>Ss</w:t>
-      </w:r>
-      <w:proofErr w:type="spellEnd"/>
     </w:p>
     <w:p>
       <w:bookmarkStart w:id="0" w:name="_GoBack"/>

</xml_diff>

<commit_message>
adding with unrelated histories
</commit_message>
<xml_diff>
--- a/aws.docx
+++ b/aws.docx
@@ -3,15 +3,11 @@
 <w:document xmlns:wpc="http://schemas.microsoft.com/office/word/2010/wordprocessingCanvas" xmlns:cx="http://schemas.microsoft.com/office/drawing/2014/chartex" xmlns:cx1="http://schemas.microsoft.com/office/drawing/2015/9/8/chartex" xmlns:cx2="http://schemas.microsoft.com/office/drawing/2015/10/21/chartex" xmlns:cx3="http://schemas.microsoft.com/office/drawing/2016/5/9/chartex" xmlns:cx4="http://schemas.microsoft.com/office/drawing/2016/5/10/chartex" xmlns:cx5="http://schemas.microsoft.com/office/drawing/2016/5/11/chartex" xmlns:cx6="http://schemas.microsoft.com/office/drawing/2016/5/12/chartex" xmlns:cx7="http://schemas.microsoft.com/office/drawing/2016/5/13/chartex" xmlns:cx8="http://schemas.microsoft.com/office/drawing/2016/5/14/chartex" xmlns:mc="http://schemas.openxmlformats.org/markup-compatibility/2006" xmlns:aink="http://schemas.microsoft.com/office/drawing/2016/ink" xmlns:am3d="http://schemas.microsoft.com/office/drawing/2017/model3d" xmlns:o="urn:schemas-microsoft-com:office:office" xmlns:oel="http://schemas.microsoft.com/office/2019/extlst" xmlns:r="http://schemas.openxmlformats.org/officeDocument/2006/relationships" xmlns:m="http://schemas.openxmlformats.org/officeDocument/2006/math" xmlns:v="urn:schemas-microsoft-com:vml" xmlns:wp14="http://schemas.microsoft.com/office/word/2010/wordprocessingDrawing" xmlns:wp="http://schemas.openxmlformats.org/drawingml/2006/wordprocessingDrawing" xmlns:w10="urn:schemas-microsoft-com:office:word" xmlns:w="http://schemas.openxmlformats.org/wordprocessingml/2006/main" xmlns:w14="http://schemas.microsoft.com/office/word/2010/wordml" xmlns:w15="http://schemas.microsoft.com/office/word/2012/wordml" xmlns:w16cex="http://schemas.microsoft.com/office/word/2018/wordml/cex" xmlns:w16cid="http://schemas.microsoft.com/office/word/2016/wordml/cid" xmlns:w16="http://schemas.microsoft.com/office/word/2018/wordml" xmlns:w16sdtdh="http://schemas.microsoft.com/office/word/2020/wordml/sdtdatahash" xmlns:w16se="http://schemas.microsoft.com/office/word/2015/wordml/symex" xmlns:wpg="http://schemas.microsoft.com/office/word/2010/wordprocessingGroup" xmlns:wpi="http://schemas.microsoft.com/office/word/2010/wordprocessingInk" xmlns:wne="http://schemas.microsoft.com/office/word/2006/wordml" xmlns:wps="http://schemas.microsoft.com/office/word/2010/wordprocessingShape" mc:Ignorable="w14 w15 w16se w16cid w16 w16cex w16sdtdh wp14">
   <w:body>
     <w:p>
-      <w:proofErr w:type="spellStart"/>
-      <w:r>
-        <w:t>Sdm</w:t>
-      </w:r>
-      <w:proofErr w:type="spellEnd"/>
-      <w:r>
-        <w:t xml:space="preserve"> assignment </w:t>
-      </w:r>
-    </w:p>
+      <w:r>
+        <w:t xml:space="preserve">Sdm assignment </w:t>
+      </w:r>
+    </w:p>
+    <w:p/>
     <w:p/>
     <w:p>
       <w:r>
@@ -576,15 +572,7 @@
         </w:numPr>
       </w:pPr>
       <w:r>
-        <w:t xml:space="preserve">Sudo </w:t>
-      </w:r>
-      <w:proofErr w:type="spellStart"/>
-      <w:r>
-        <w:t>systemctl</w:t>
-      </w:r>
-      <w:proofErr w:type="spellEnd"/>
-      <w:r>
-        <w:t xml:space="preserve"> status docker</w:t>
+        <w:t>Sudo systemctl status docker</w:t>
       </w:r>
     </w:p>
     <w:p>
@@ -652,18 +640,8 @@
         <w:ind w:left="720"/>
       </w:pPr>
       <w:r>
-        <w:t>4. git clone ….</w:t>
-      </w:r>
-      <w:proofErr w:type="spellStart"/>
-      <w:r>
-        <w:t>url</w:t>
-      </w:r>
-      <w:proofErr w:type="spellEnd"/>
-      <w:proofErr w:type="gramStart"/>
-      <w:r>
-        <w:t>…..</w:t>
-      </w:r>
-      <w:proofErr w:type="gramEnd"/>
+        <w:t>4. git clone ….url…..</w:t>
+      </w:r>
     </w:p>
     <w:p>
       <w:pPr>
@@ -673,39 +651,16 @@
         <w:t>5.</w:t>
       </w:r>
       <w:r>
-        <w:t xml:space="preserve">cd </w:t>
-      </w:r>
-      <w:proofErr w:type="spellStart"/>
-      <w:r>
-        <w:t>tftworld</w:t>
-      </w:r>
-      <w:proofErr w:type="spellEnd"/>
-    </w:p>
-    <w:p>
-      <w:pPr>
-        <w:ind w:left="720"/>
-      </w:pPr>
-      <w:r>
-        <w:t xml:space="preserve">6. </w:t>
-      </w:r>
-      <w:proofErr w:type="spellStart"/>
-      <w:r>
-        <w:t>sudo</w:t>
-      </w:r>
-      <w:proofErr w:type="spellEnd"/>
-      <w:r>
-        <w:t xml:space="preserve"> docker build –t </w:t>
-      </w:r>
-      <w:proofErr w:type="spellStart"/>
-      <w:proofErr w:type="gramStart"/>
-      <w:r>
-        <w:t>tflimage</w:t>
-      </w:r>
-      <w:proofErr w:type="spellEnd"/>
-      <w:r>
-        <w:t xml:space="preserve"> .</w:t>
-      </w:r>
-      <w:proofErr w:type="gramEnd"/>
+        <w:t>cd tftworld</w:t>
+      </w:r>
+    </w:p>
+    <w:p>
+      <w:pPr>
+        <w:ind w:left="720"/>
+      </w:pPr>
+      <w:r>
+        <w:t>6. sudo docker build –t tflimage .</w:t>
+      </w:r>
     </w:p>
     <w:p>
       <w:pPr>
@@ -763,29 +718,8 @@
         <w:ind w:left="720"/>
       </w:pPr>
       <w:r>
-        <w:t xml:space="preserve">7. </w:t>
-      </w:r>
-      <w:proofErr w:type="spellStart"/>
-      <w:r>
-        <w:t>sudo</w:t>
-      </w:r>
-      <w:proofErr w:type="spellEnd"/>
-      <w:r>
-        <w:t xml:space="preserve"> docker run –name </w:t>
-      </w:r>
-      <w:proofErr w:type="spellStart"/>
-      <w:r>
-        <w:t>vv</w:t>
-      </w:r>
-      <w:proofErr w:type="spellEnd"/>
-      <w:r>
-        <w:t xml:space="preserve"> –d –p 8000:8000 </w:t>
-      </w:r>
-      <w:proofErr w:type="spellStart"/>
-      <w:r>
-        <w:t>tflimage</w:t>
-      </w:r>
-      <w:proofErr w:type="spellEnd"/>
+        <w:t>7. sudo docker run –name vv –d –p 8000:8000 tflimage</w:t>
+      </w:r>
     </w:p>
     <w:p>
       <w:pPr>
@@ -841,13 +775,8 @@
       <w:pPr>
         <w:ind w:left="720"/>
       </w:pPr>
-      <w:proofErr w:type="gramStart"/>
-      <w:r>
-        <w:t>Now  for</w:t>
-      </w:r>
-      <w:proofErr w:type="gramEnd"/>
-      <w:r>
-        <w:t xml:space="preserve"> website</w:t>
+      <w:r>
+        <w:t>Now  for website</w:t>
       </w:r>
     </w:p>
     <w:p>
@@ -907,22 +836,9 @@
       <w:pPr>
         <w:ind w:left="720"/>
       </w:pPr>
-      <w:proofErr w:type="spellStart"/>
       <w:r>
         <w:lastRenderedPageBreak/>
-        <w:t>Sdm</w:t>
-      </w:r>
-      <w:proofErr w:type="spellEnd"/>
-      <w:r>
-        <w:t xml:space="preserve"> Assignment using </w:t>
-      </w:r>
-      <w:proofErr w:type="spellStart"/>
-      <w:r>
-        <w:t>npm</w:t>
-      </w:r>
-      <w:proofErr w:type="spellEnd"/>
-      <w:r>
-        <w:t xml:space="preserve"> </w:t>
+        <w:t xml:space="preserve">Sdm Assignment using npm </w:t>
       </w:r>
     </w:p>
     <w:p>
@@ -932,15 +848,7 @@
     </w:p>
     <w:p>
       <w:r>
-        <w:t>1]</w:t>
-      </w:r>
-      <w:proofErr w:type="spellStart"/>
-      <w:r>
-        <w:t>sudo</w:t>
-      </w:r>
-      <w:proofErr w:type="spellEnd"/>
-      <w:r>
-        <w:t xml:space="preserve"> apt update</w:t>
+        <w:t>1]sudo apt update</w:t>
       </w:r>
     </w:p>
     <w:p>
@@ -987,21 +895,8 @@
     </w:p>
     <w:p>
       <w:r>
-        <w:t>2]</w:t>
-      </w:r>
-      <w:proofErr w:type="spellStart"/>
-      <w:r>
-        <w:t>sudo</w:t>
-      </w:r>
-      <w:proofErr w:type="spellEnd"/>
-      <w:r>
-        <w:t xml:space="preserve"> apt install </w:t>
-      </w:r>
-      <w:proofErr w:type="spellStart"/>
-      <w:r>
-        <w:t>nodejs</w:t>
-      </w:r>
-      <w:proofErr w:type="spellEnd"/>
+        <w:t>2]sudo apt install nodejs</w:t>
+      </w:r>
     </w:p>
     <w:p>
       <w:r>
@@ -1048,21 +943,8 @@
     <w:p/>
     <w:p>
       <w:r>
-        <w:t>3]</w:t>
-      </w:r>
-      <w:proofErr w:type="spellStart"/>
-      <w:r>
-        <w:t>sudo</w:t>
-      </w:r>
-      <w:proofErr w:type="spellEnd"/>
-      <w:r>
-        <w:t xml:space="preserve"> apt install </w:t>
-      </w:r>
-      <w:proofErr w:type="spellStart"/>
-      <w:r>
-        <w:t>npm</w:t>
-      </w:r>
-      <w:proofErr w:type="spellEnd"/>
+        <w:t>3]sudo apt install npm</w:t>
+      </w:r>
     </w:p>
     <w:p>
       <w:r>
@@ -1108,40 +990,19 @@
     </w:p>
     <w:p>
       <w:r>
-        <w:t xml:space="preserve">3]git clone &lt;git code </w:t>
-      </w:r>
-      <w:proofErr w:type="spellStart"/>
-      <w:r>
-        <w:t>url</w:t>
-      </w:r>
-      <w:proofErr w:type="spellEnd"/>
-      <w:r>
-        <w:t>&gt;</w:t>
+        <w:t>3]git clone &lt;git code url&gt;</w:t>
       </w:r>
     </w:p>
     <w:p/>
     <w:p>
       <w:r>
-        <w:t xml:space="preserve">4]cd </w:t>
-      </w:r>
-      <w:proofErr w:type="spellStart"/>
-      <w:r>
-        <w:t>tflstore</w:t>
-      </w:r>
-      <w:proofErr w:type="spellEnd"/>
+        <w:t>4]cd tflstore</w:t>
+      </w:r>
     </w:p>
     <w:p/>
     <w:p>
       <w:r>
-        <w:t xml:space="preserve">5] </w:t>
-      </w:r>
-      <w:proofErr w:type="spellStart"/>
-      <w:r>
-        <w:t>npm</w:t>
-      </w:r>
-      <w:proofErr w:type="spellEnd"/>
-      <w:r>
-        <w:t xml:space="preserve"> install</w:t>
+        <w:t>5] npm install</w:t>
       </w:r>
     </w:p>
     <w:p>
@@ -1440,15 +1301,7 @@
         </w:drawing>
       </w:r>
       <w:r>
-        <w:t xml:space="preserve">for finding </w:t>
-      </w:r>
-      <w:proofErr w:type="spellStart"/>
-      <w:r>
-        <w:t>somethin</w:t>
-      </w:r>
-      <w:proofErr w:type="spellEnd"/>
-      <w:r>
-        <w:t xml:space="preserve"> always use grep</w:t>
+        <w:t>for finding somethin always use grep</w:t>
       </w:r>
     </w:p>
     <w:p>

</xml_diff>